<commit_message>
for 1st segment submission
</commit_message>
<xml_diff>
--- a/Project Plans.docx
+++ b/Project Plans.docx
@@ -502,7 +502,15 @@
     </w:p>
     <w:p>
       <w:r>
-        <w:t>Phoebe: work on the date files on jupyter notebook</w:t>
+        <w:t xml:space="preserve">Phoebe: work on the date files on </w:t>
+      </w:r>
+      <w:proofErr w:type="spellStart"/>
+      <w:r>
+        <w:t>jupyter</w:t>
+      </w:r>
+      <w:proofErr w:type="spellEnd"/>
+      <w:r>
+        <w:t xml:space="preserve"> notebook</w:t>
       </w:r>
     </w:p>
     <w:p/>
@@ -552,9 +560,11 @@
     </w:p>
     <w:p/>
     <w:p>
+      <w:proofErr w:type="spellStart"/>
       <w:r>
         <w:t>cali_all_form_retail_gas_price_monthly</w:t>
       </w:r>
+      <w:proofErr w:type="spellEnd"/>
     </w:p>
     <w:p>
       <w:r>
@@ -563,25 +573,58 @@
     </w:p>
     <w:p>
       <w:r>
-        <w:t>Year int fk - US_All_Grades_Retail_Gas_Price.Year</w:t>
-      </w:r>
-    </w:p>
-    <w:p>
-      <w:r>
-        <w:t>Month int fk - US_All_Grades_Retail_Gas_Price.Month</w:t>
-      </w:r>
-    </w:p>
-    <w:p>
-      <w:r>
-        <w:t xml:space="preserve">Price_per_Gallon float </w:t>
+        <w:t xml:space="preserve">Year int </w:t>
+      </w:r>
+      <w:proofErr w:type="spellStart"/>
+      <w:r>
+        <w:t>fk</w:t>
+      </w:r>
+      <w:proofErr w:type="spellEnd"/>
+      <w:r>
+        <w:t xml:space="preserve"> - </w:t>
+      </w:r>
+      <w:proofErr w:type="spellStart"/>
+      <w:r>
+        <w:t>US_All_Grades_Retail_Gas_Price.Year</w:t>
+      </w:r>
+      <w:proofErr w:type="spellEnd"/>
+    </w:p>
+    <w:p>
+      <w:r>
+        <w:t xml:space="preserve">Month int </w:t>
+      </w:r>
+      <w:proofErr w:type="spellStart"/>
+      <w:r>
+        <w:t>fk</w:t>
+      </w:r>
+      <w:proofErr w:type="spellEnd"/>
+      <w:r>
+        <w:t xml:space="preserve"> - </w:t>
+      </w:r>
+      <w:proofErr w:type="spellStart"/>
+      <w:r>
+        <w:t>US_All_Grades_Retail_Gas_Price.Month</w:t>
+      </w:r>
+      <w:proofErr w:type="spellEnd"/>
+    </w:p>
+    <w:p>
+      <w:proofErr w:type="spellStart"/>
+      <w:r>
+        <w:t>Price_per_Gallon</w:t>
+      </w:r>
+      <w:proofErr w:type="spellEnd"/>
+      <w:r>
+        <w:t xml:space="preserve"> float </w:t>
       </w:r>
     </w:p>
     <w:p/>
     <w:p/>
     <w:p>
+      <w:proofErr w:type="spellStart"/>
       <w:r>
         <w:t>gas_price_by_type_monthly</w:t>
       </w:r>
+      <w:proofErr w:type="spellEnd"/>
     </w:p>
     <w:p>
       <w:r>
@@ -590,13 +633,39 @@
     </w:p>
     <w:p>
       <w:r>
-        <w:t>Year int fk - US_All_Grades_Retail_Gas_Price.Year</w:t>
-      </w:r>
-    </w:p>
-    <w:p>
-      <w:r>
-        <w:t>Month int fk - US_All_Grades_Retail_Gas_Price.Month</w:t>
-      </w:r>
+        <w:t xml:space="preserve">Year int </w:t>
+      </w:r>
+      <w:proofErr w:type="spellStart"/>
+      <w:r>
+        <w:t>fk</w:t>
+      </w:r>
+      <w:proofErr w:type="spellEnd"/>
+      <w:r>
+        <w:t xml:space="preserve"> - </w:t>
+      </w:r>
+      <w:proofErr w:type="spellStart"/>
+      <w:r>
+        <w:t>US_All_Grades_Retail_Gas_Price.Year</w:t>
+      </w:r>
+      <w:proofErr w:type="spellEnd"/>
+    </w:p>
+    <w:p>
+      <w:r>
+        <w:t xml:space="preserve">Month int </w:t>
+      </w:r>
+      <w:proofErr w:type="spellStart"/>
+      <w:r>
+        <w:t>fk</w:t>
+      </w:r>
+      <w:proofErr w:type="spellEnd"/>
+      <w:r>
+        <w:t xml:space="preserve"> - </w:t>
+      </w:r>
+      <w:proofErr w:type="spellStart"/>
+      <w:r>
+        <w:t>US_All_Grades_Retail_Gas_Price.Month</w:t>
+      </w:r>
+      <w:proofErr w:type="spellEnd"/>
     </w:p>
     <w:p>
       <w:r>
@@ -667,9 +736,11 @@
     <w:p/>
     <w:p/>
     <w:p>
+      <w:proofErr w:type="spellStart"/>
       <w:r>
         <w:t>US_Price_of_Natural_Gas_Exports_Imports</w:t>
       </w:r>
+      <w:proofErr w:type="spellEnd"/>
     </w:p>
     <w:p>
       <w:r>
@@ -678,30 +749,68 @@
     </w:p>
     <w:p>
       <w:r>
-        <w:t>Year int fk - US_All_Grades_Retail_Gas_Price.Year</w:t>
-      </w:r>
-    </w:p>
-    <w:p>
-      <w:r>
-        <w:t>Month int fk - US_All_Grades_Retail_Gas_Price.Month</w:t>
-      </w:r>
-    </w:p>
-    <w:p>
-      <w:r>
-        <w:t>Exports_Price_per_Gallon float</w:t>
-      </w:r>
-    </w:p>
-    <w:p>
-      <w:r>
-        <w:t>Imports_Price_per_Gallon float</w:t>
+        <w:t xml:space="preserve">Year int </w:t>
+      </w:r>
+      <w:proofErr w:type="spellStart"/>
+      <w:r>
+        <w:t>fk</w:t>
+      </w:r>
+      <w:proofErr w:type="spellEnd"/>
+      <w:r>
+        <w:t xml:space="preserve"> - </w:t>
+      </w:r>
+      <w:proofErr w:type="spellStart"/>
+      <w:r>
+        <w:t>US_All_Grades_Retail_Gas_Price.Year</w:t>
+      </w:r>
+      <w:proofErr w:type="spellEnd"/>
+    </w:p>
+    <w:p>
+      <w:r>
+        <w:t xml:space="preserve">Month int </w:t>
+      </w:r>
+      <w:proofErr w:type="spellStart"/>
+      <w:r>
+        <w:t>fk</w:t>
+      </w:r>
+      <w:proofErr w:type="spellEnd"/>
+      <w:r>
+        <w:t xml:space="preserve"> - </w:t>
+      </w:r>
+      <w:proofErr w:type="spellStart"/>
+      <w:r>
+        <w:t>US_All_Grades_Retail_Gas_Price.Month</w:t>
+      </w:r>
+      <w:proofErr w:type="spellEnd"/>
+    </w:p>
+    <w:p>
+      <w:proofErr w:type="spellStart"/>
+      <w:r>
+        <w:t>Exports_Price_per_Gallon</w:t>
+      </w:r>
+      <w:proofErr w:type="spellEnd"/>
+      <w:r>
+        <w:t xml:space="preserve"> float</w:t>
+      </w:r>
+    </w:p>
+    <w:p>
+      <w:proofErr w:type="spellStart"/>
+      <w:r>
+        <w:t>Imports_Price_per_Gallon</w:t>
+      </w:r>
+      <w:proofErr w:type="spellEnd"/>
+      <w:r>
+        <w:t xml:space="preserve"> float</w:t>
       </w:r>
     </w:p>
     <w:p/>
     <w:p/>
     <w:p>
+      <w:proofErr w:type="spellStart"/>
       <w:r>
         <w:t>US_Natural_Gas_Exports_Imports</w:t>
       </w:r>
+      <w:proofErr w:type="spellEnd"/>
     </w:p>
     <w:p>
       <w:r>
@@ -710,30 +819,62 @@
     </w:p>
     <w:p>
       <w:r>
-        <w:t>Year int fk - US_All_Grades_Retail_Gas_Price.Year</w:t>
-      </w:r>
-    </w:p>
-    <w:p>
-      <w:r>
-        <w:t>Month int fk - US_All_Grades_Retail_Gas_Price.Month</w:t>
-      </w:r>
-    </w:p>
-    <w:p>
+        <w:t xml:space="preserve">Year int </w:t>
+      </w:r>
+      <w:proofErr w:type="spellStart"/>
+      <w:r>
+        <w:t>fk</w:t>
+      </w:r>
+      <w:proofErr w:type="spellEnd"/>
+      <w:r>
+        <w:t xml:space="preserve"> - </w:t>
+      </w:r>
+      <w:proofErr w:type="spellStart"/>
+      <w:r>
+        <w:t>US_All_Grades_Retail_Gas_Price.Year</w:t>
+      </w:r>
+      <w:proofErr w:type="spellEnd"/>
+    </w:p>
+    <w:p>
+      <w:r>
+        <w:t xml:space="preserve">Month int </w:t>
+      </w:r>
+      <w:proofErr w:type="spellStart"/>
+      <w:r>
+        <w:t>fk</w:t>
+      </w:r>
+      <w:proofErr w:type="spellEnd"/>
+      <w:r>
+        <w:t xml:space="preserve"> - </w:t>
+      </w:r>
+      <w:proofErr w:type="spellStart"/>
+      <w:r>
+        <w:t>US_All_Grades_Retail_Gas_Price.Month</w:t>
+      </w:r>
+      <w:proofErr w:type="spellEnd"/>
+    </w:p>
+    <w:p>
+      <w:proofErr w:type="spellStart"/>
       <w:r>
         <w:t>Total_Imports_Mmcf</w:t>
       </w:r>
-    </w:p>
-    <w:p>
+      <w:proofErr w:type="spellEnd"/>
+    </w:p>
+    <w:p>
+      <w:proofErr w:type="spellStart"/>
       <w:r>
         <w:t>Total_Exports_Mmcf</w:t>
       </w:r>
+      <w:proofErr w:type="spellEnd"/>
     </w:p>
     <w:p/>
     <w:p/>
     <w:p>
+      <w:proofErr w:type="spellStart"/>
       <w:r>
         <w:t>US_Natural_Gas_Supply_Demands</w:t>
       </w:r>
+      <w:proofErr w:type="spellEnd"/>
     </w:p>
     <w:p>
       <w:r>
@@ -743,13 +884,39 @@
     </w:p>
     <w:p>
       <w:r>
-        <w:t>Year int fk - US_All_Grades_Retail_Gas_Price.Year</w:t>
-      </w:r>
-    </w:p>
-    <w:p>
-      <w:r>
-        <w:t>Month int fk - US_All_Grades_Retail_Gas_Price.Month</w:t>
-      </w:r>
+        <w:t xml:space="preserve">Year int </w:t>
+      </w:r>
+      <w:proofErr w:type="spellStart"/>
+      <w:r>
+        <w:t>fk</w:t>
+      </w:r>
+      <w:proofErr w:type="spellEnd"/>
+      <w:r>
+        <w:t xml:space="preserve"> - </w:t>
+      </w:r>
+      <w:proofErr w:type="spellStart"/>
+      <w:r>
+        <w:t>US_All_Grades_Retail_Gas_Price.Year</w:t>
+      </w:r>
+      <w:proofErr w:type="spellEnd"/>
+    </w:p>
+    <w:p>
+      <w:r>
+        <w:t xml:space="preserve">Month int </w:t>
+      </w:r>
+      <w:proofErr w:type="spellStart"/>
+      <w:r>
+        <w:t>fk</w:t>
+      </w:r>
+      <w:proofErr w:type="spellEnd"/>
+      <w:r>
+        <w:t xml:space="preserve"> - </w:t>
+      </w:r>
+      <w:proofErr w:type="spellStart"/>
+      <w:r>
+        <w:t>US_All_Grades_Retail_Gas_Price.Month</w:t>
+      </w:r>
+      <w:proofErr w:type="spellEnd"/>
     </w:p>
     <w:p>
       <w:r>
@@ -764,9 +931,11 @@
     <w:p/>
     <w:p/>
     <w:p>
+      <w:proofErr w:type="spellStart"/>
       <w:r>
         <w:t>US_All_Grades_Retail_Gas_Price</w:t>
       </w:r>
+      <w:proofErr w:type="spellEnd"/>
     </w:p>
     <w:p>
       <w:r>
@@ -775,25 +944,45 @@
     </w:p>
     <w:p>
       <w:r>
-        <w:t xml:space="preserve">Year int pk fk </w:t>
-      </w:r>
-    </w:p>
-    <w:p>
-      <w:r>
-        <w:t>Month int pk fk</w:t>
-      </w:r>
-    </w:p>
-    <w:p>
-      <w:r>
-        <w:t>Price_per_Gallon float</w:t>
+        <w:t xml:space="preserve">Year int pk </w:t>
+      </w:r>
+      <w:proofErr w:type="spellStart"/>
+      <w:r>
+        <w:t>fk</w:t>
+      </w:r>
+      <w:proofErr w:type="spellEnd"/>
+      <w:r>
+        <w:t xml:space="preserve"> </w:t>
+      </w:r>
+    </w:p>
+    <w:p>
+      <w:r>
+        <w:t xml:space="preserve">Month int pk </w:t>
+      </w:r>
+      <w:proofErr w:type="spellStart"/>
+      <w:r>
+        <w:t>fk</w:t>
+      </w:r>
+      <w:proofErr w:type="spellEnd"/>
+    </w:p>
+    <w:p>
+      <w:proofErr w:type="spellStart"/>
+      <w:r>
+        <w:t>Price_per_Gallon</w:t>
+      </w:r>
+      <w:proofErr w:type="spellEnd"/>
+      <w:r>
+        <w:t xml:space="preserve"> float</w:t>
       </w:r>
     </w:p>
     <w:p/>
     <w:p/>
     <w:p>
+      <w:proofErr w:type="spellStart"/>
       <w:r>
         <w:t>US_Natural_Gas_Underground_Storage</w:t>
       </w:r>
+      <w:proofErr w:type="spellEnd"/>
     </w:p>
     <w:p>
       <w:r>
@@ -802,27 +991,53 @@
     </w:p>
     <w:p>
       <w:r>
-        <w:t>Year int fk - US_All_Grades_Retail_Gas_Price.Year</w:t>
-      </w:r>
-    </w:p>
-    <w:p>
-      <w:r>
-        <w:t>Month int fk - US_All_Grades_Retail_Gas_Price.Month</w:t>
-      </w:r>
-    </w:p>
-    <w:p>
+        <w:t xml:space="preserve">Year int </w:t>
+      </w:r>
+      <w:proofErr w:type="spellStart"/>
+      <w:r>
+        <w:t>fk</w:t>
+      </w:r>
+      <w:proofErr w:type="spellEnd"/>
+      <w:r>
+        <w:t xml:space="preserve"> - </w:t>
+      </w:r>
+      <w:proofErr w:type="spellStart"/>
+      <w:r>
+        <w:t>US_All_Grades_Retail_Gas_Price.Year</w:t>
+      </w:r>
+      <w:proofErr w:type="spellEnd"/>
+    </w:p>
+    <w:p>
+      <w:r>
+        <w:t xml:space="preserve">Month int </w:t>
+      </w:r>
+      <w:proofErr w:type="spellStart"/>
+      <w:r>
+        <w:t>fk</w:t>
+      </w:r>
+      <w:proofErr w:type="spellEnd"/>
+      <w:r>
+        <w:t xml:space="preserve"> - </w:t>
+      </w:r>
+      <w:proofErr w:type="spellStart"/>
+      <w:r>
+        <w:t>US_All_Grades_Retail_Gas_Price.Month</w:t>
+      </w:r>
+      <w:proofErr w:type="spellEnd"/>
+    </w:p>
+    <w:p>
+      <w:proofErr w:type="spellStart"/>
       <w:r>
         <w:t>Volume_Mmcf</w:t>
       </w:r>
+      <w:proofErr w:type="spellEnd"/>
     </w:p>
     <w:p/>
     <w:p>
-      <w:pPr>
+      <w:r>
         <w:rPr>
-          <w:rFonts w:hint="eastAsia"/>
+          <w:noProof/>
         </w:rPr>
-      </w:pPr>
-      <w:r>
         <w:lastRenderedPageBreak/>
         <w:drawing>
           <wp:inline distT="0" distB="0" distL="0" distR="0" wp14:anchorId="54D2B9F8" wp14:editId="2C09FA64">
@@ -866,6 +1081,503 @@
       <w:pPr>
         <w:pStyle w:val="ListParagraph"/>
       </w:pPr>
+      <w:proofErr w:type="spellStart"/>
+      <w:r>
+        <w:t>cali_all_form_retail_gas_price</w:t>
+      </w:r>
+      <w:proofErr w:type="spellEnd"/>
+    </w:p>
+    <w:p>
+      <w:pPr>
+        <w:pStyle w:val="ListParagraph"/>
+      </w:pPr>
+      <w:r>
+        <w:t>-</w:t>
+      </w:r>
+    </w:p>
+    <w:p>
+      <w:pPr>
+        <w:pStyle w:val="ListParagraph"/>
+      </w:pPr>
+      <w:r>
+        <w:t xml:space="preserve">Year int </w:t>
+      </w:r>
+      <w:proofErr w:type="spellStart"/>
+      <w:r>
+        <w:t>fk</w:t>
+      </w:r>
+      <w:proofErr w:type="spellEnd"/>
+      <w:r>
+        <w:t xml:space="preserve"> - </w:t>
+      </w:r>
+      <w:proofErr w:type="spellStart"/>
+      <w:r>
+        <w:t>US_Natural_Gas_Exports_Imports.Year</w:t>
+      </w:r>
+      <w:proofErr w:type="spellEnd"/>
+    </w:p>
+    <w:p>
+      <w:pPr>
+        <w:pStyle w:val="ListParagraph"/>
+      </w:pPr>
+      <w:r>
+        <w:t xml:space="preserve">Month int </w:t>
+      </w:r>
+      <w:proofErr w:type="spellStart"/>
+      <w:r>
+        <w:t>fk</w:t>
+      </w:r>
+      <w:proofErr w:type="spellEnd"/>
+      <w:r>
+        <w:t xml:space="preserve"> - </w:t>
+      </w:r>
+      <w:proofErr w:type="spellStart"/>
+      <w:r>
+        <w:t>US_Natural_Gas_Exports_Imports.Month</w:t>
+      </w:r>
+      <w:proofErr w:type="spellEnd"/>
+    </w:p>
+    <w:p>
+      <w:pPr>
+        <w:pStyle w:val="ListParagraph"/>
+      </w:pPr>
+      <w:proofErr w:type="spellStart"/>
+      <w:r>
+        <w:t>Price_per_Gallon</w:t>
+      </w:r>
+      <w:proofErr w:type="spellEnd"/>
+      <w:r>
+        <w:t xml:space="preserve"> float </w:t>
+      </w:r>
+    </w:p>
+    <w:p>
+      <w:pPr>
+        <w:pStyle w:val="ListParagraph"/>
+      </w:pPr>
+    </w:p>
+    <w:p>
+      <w:pPr>
+        <w:pStyle w:val="ListParagraph"/>
+      </w:pPr>
+    </w:p>
+    <w:p>
+      <w:pPr>
+        <w:pStyle w:val="ListParagraph"/>
+      </w:pPr>
+      <w:proofErr w:type="spellStart"/>
+      <w:r>
+        <w:t>gas_price_by_type</w:t>
+      </w:r>
+      <w:proofErr w:type="spellEnd"/>
+    </w:p>
+    <w:p>
+      <w:pPr>
+        <w:pStyle w:val="ListParagraph"/>
+      </w:pPr>
+      <w:r>
+        <w:t>-</w:t>
+      </w:r>
+    </w:p>
+    <w:p>
+      <w:pPr>
+        <w:pStyle w:val="ListParagraph"/>
+      </w:pPr>
+      <w:r>
+        <w:t xml:space="preserve">Year int </w:t>
+      </w:r>
+      <w:proofErr w:type="spellStart"/>
+      <w:r>
+        <w:t>fk</w:t>
+      </w:r>
+      <w:proofErr w:type="spellEnd"/>
+      <w:r>
+        <w:t xml:space="preserve"> - </w:t>
+      </w:r>
+      <w:proofErr w:type="spellStart"/>
+      <w:r>
+        <w:t>US_Natural_Gas_Exports_Imports.Year</w:t>
+      </w:r>
+      <w:proofErr w:type="spellEnd"/>
+    </w:p>
+    <w:p>
+      <w:pPr>
+        <w:pStyle w:val="ListParagraph"/>
+      </w:pPr>
+      <w:r>
+        <w:t xml:space="preserve">Month int </w:t>
+      </w:r>
+      <w:proofErr w:type="spellStart"/>
+      <w:r>
+        <w:t>fk</w:t>
+      </w:r>
+      <w:proofErr w:type="spellEnd"/>
+      <w:r>
+        <w:t xml:space="preserve"> - </w:t>
+      </w:r>
+      <w:proofErr w:type="spellStart"/>
+      <w:r>
+        <w:t>US_Natural_Gas_Exports_Imports.Month</w:t>
+      </w:r>
+      <w:proofErr w:type="spellEnd"/>
+    </w:p>
+    <w:p>
+      <w:pPr>
+        <w:pStyle w:val="ListParagraph"/>
+      </w:pPr>
+      <w:proofErr w:type="spellStart"/>
+      <w:r>
+        <w:t>all_grade</w:t>
+      </w:r>
+      <w:proofErr w:type="spellEnd"/>
+    </w:p>
+    <w:p>
+      <w:pPr>
+        <w:pStyle w:val="ListParagraph"/>
+      </w:pPr>
+      <w:r>
+        <w:t>regular</w:t>
+      </w:r>
+    </w:p>
+    <w:p>
+      <w:pPr>
+        <w:pStyle w:val="ListParagraph"/>
+      </w:pPr>
+      <w:r>
+        <w:t>midgrade</w:t>
+      </w:r>
+    </w:p>
+    <w:p>
+      <w:pPr>
+        <w:pStyle w:val="ListParagraph"/>
+      </w:pPr>
+      <w:r>
+        <w:t>premium</w:t>
+      </w:r>
+    </w:p>
+    <w:p>
+      <w:pPr>
+        <w:pStyle w:val="ListParagraph"/>
+      </w:pPr>
+      <w:r>
+        <w:t>diesel</w:t>
+      </w:r>
+    </w:p>
+    <w:p>
+      <w:pPr>
+        <w:pStyle w:val="ListParagraph"/>
+      </w:pPr>
+    </w:p>
+    <w:p>
+      <w:pPr>
+        <w:pStyle w:val="ListParagraph"/>
+      </w:pPr>
+    </w:p>
+    <w:p>
+      <w:pPr>
+        <w:pStyle w:val="ListParagraph"/>
+      </w:pPr>
+      <w:proofErr w:type="spellStart"/>
+      <w:r>
+        <w:t>US_Natural_Gas_Exports_Imports</w:t>
+      </w:r>
+      <w:proofErr w:type="spellEnd"/>
+    </w:p>
+    <w:p>
+      <w:pPr>
+        <w:pStyle w:val="ListParagraph"/>
+      </w:pPr>
+      <w:r>
+        <w:t>-</w:t>
+      </w:r>
+    </w:p>
+    <w:p>
+      <w:pPr>
+        <w:pStyle w:val="ListParagraph"/>
+      </w:pPr>
+      <w:r>
+        <w:t xml:space="preserve">Year int pk </w:t>
+      </w:r>
+      <w:proofErr w:type="spellStart"/>
+      <w:r>
+        <w:t>fk</w:t>
+      </w:r>
+      <w:proofErr w:type="spellEnd"/>
+      <w:r>
+        <w:t xml:space="preserve"> </w:t>
+      </w:r>
+    </w:p>
+    <w:p>
+      <w:pPr>
+        <w:pStyle w:val="ListParagraph"/>
+      </w:pPr>
+      <w:r>
+        <w:t xml:space="preserve">Month int pk </w:t>
+      </w:r>
+      <w:proofErr w:type="spellStart"/>
+      <w:r>
+        <w:t>fk</w:t>
+      </w:r>
+      <w:proofErr w:type="spellEnd"/>
+      <w:r>
+        <w:t xml:space="preserve"> </w:t>
+      </w:r>
+    </w:p>
+    <w:p>
+      <w:pPr>
+        <w:pStyle w:val="ListParagraph"/>
+      </w:pPr>
+      <w:proofErr w:type="spellStart"/>
+      <w:r>
+        <w:t>Exports_Price_per_Gallon</w:t>
+      </w:r>
+      <w:proofErr w:type="spellEnd"/>
+      <w:r>
+        <w:t xml:space="preserve"> float</w:t>
+      </w:r>
+    </w:p>
+    <w:p>
+      <w:pPr>
+        <w:pStyle w:val="ListParagraph"/>
+      </w:pPr>
+      <w:proofErr w:type="spellStart"/>
+      <w:r>
+        <w:t>Imports_Price_per_Gallon</w:t>
+      </w:r>
+      <w:proofErr w:type="spellEnd"/>
+      <w:r>
+        <w:t xml:space="preserve"> float</w:t>
+      </w:r>
+    </w:p>
+    <w:p>
+      <w:pPr>
+        <w:pStyle w:val="ListParagraph"/>
+      </w:pPr>
+      <w:proofErr w:type="spellStart"/>
+      <w:r>
+        <w:lastRenderedPageBreak/>
+        <w:t>Total_Imports_Mmcf</w:t>
+      </w:r>
+      <w:proofErr w:type="spellEnd"/>
+    </w:p>
+    <w:p>
+      <w:pPr>
+        <w:pStyle w:val="ListParagraph"/>
+      </w:pPr>
+      <w:proofErr w:type="spellStart"/>
+      <w:r>
+        <w:t>Total_Exports_Mmcf</w:t>
+      </w:r>
+      <w:proofErr w:type="spellEnd"/>
+    </w:p>
+    <w:p>
+      <w:pPr>
+        <w:pStyle w:val="ListParagraph"/>
+      </w:pPr>
+    </w:p>
+    <w:p>
+      <w:pPr>
+        <w:pStyle w:val="ListParagraph"/>
+      </w:pPr>
+    </w:p>
+    <w:p>
+      <w:pPr>
+        <w:pStyle w:val="ListParagraph"/>
+      </w:pPr>
+      <w:proofErr w:type="spellStart"/>
+      <w:r>
+        <w:t>US_Natural_Gas_Supply_Demands</w:t>
+      </w:r>
+      <w:proofErr w:type="spellEnd"/>
+    </w:p>
+    <w:p>
+      <w:pPr>
+        <w:pStyle w:val="ListParagraph"/>
+      </w:pPr>
+      <w:r>
+        <w:t>-</w:t>
+      </w:r>
+    </w:p>
+    <w:p>
+      <w:pPr>
+        <w:pStyle w:val="ListParagraph"/>
+      </w:pPr>
+      <w:r>
+        <w:t xml:space="preserve">Year int </w:t>
+      </w:r>
+      <w:proofErr w:type="spellStart"/>
+      <w:r>
+        <w:t>fk</w:t>
+      </w:r>
+      <w:proofErr w:type="spellEnd"/>
+      <w:r>
+        <w:t xml:space="preserve"> - </w:t>
+      </w:r>
+      <w:proofErr w:type="spellStart"/>
+      <w:r>
+        <w:t>US_Natural_Gas_Exports_Imports.Year</w:t>
+      </w:r>
+      <w:proofErr w:type="spellEnd"/>
+    </w:p>
+    <w:p>
+      <w:pPr>
+        <w:pStyle w:val="ListParagraph"/>
+      </w:pPr>
+      <w:r>
+        <w:t xml:space="preserve">Month int </w:t>
+      </w:r>
+      <w:proofErr w:type="spellStart"/>
+      <w:r>
+        <w:t>fk</w:t>
+      </w:r>
+      <w:proofErr w:type="spellEnd"/>
+      <w:r>
+        <w:t xml:space="preserve"> - </w:t>
+      </w:r>
+      <w:proofErr w:type="spellStart"/>
+      <w:r>
+        <w:t>US_Natural_Gas_Exports_Imports.Month</w:t>
+      </w:r>
+      <w:proofErr w:type="spellEnd"/>
+    </w:p>
+    <w:p>
+      <w:pPr>
+        <w:pStyle w:val="ListParagraph"/>
+      </w:pPr>
+      <w:proofErr w:type="spellStart"/>
+      <w:r>
+        <w:t>Production_Mmcf</w:t>
+      </w:r>
+      <w:proofErr w:type="spellEnd"/>
+    </w:p>
+    <w:p>
+      <w:pPr>
+        <w:pStyle w:val="ListParagraph"/>
+      </w:pPr>
+      <w:proofErr w:type="spellStart"/>
+      <w:r>
+        <w:t>Consumption_Mmcf</w:t>
+      </w:r>
+      <w:proofErr w:type="spellEnd"/>
+    </w:p>
+    <w:p>
+      <w:pPr>
+        <w:pStyle w:val="ListParagraph"/>
+      </w:pPr>
+    </w:p>
+    <w:p>
+      <w:pPr>
+        <w:pStyle w:val="ListParagraph"/>
+      </w:pPr>
+    </w:p>
+    <w:p>
+      <w:pPr>
+        <w:pStyle w:val="ListParagraph"/>
+      </w:pPr>
+      <w:proofErr w:type="spellStart"/>
+      <w:r>
+        <w:t>US_Natural_Gas_Storage</w:t>
+      </w:r>
+      <w:proofErr w:type="spellEnd"/>
+    </w:p>
+    <w:p>
+      <w:pPr>
+        <w:pStyle w:val="ListParagraph"/>
+      </w:pPr>
+      <w:r>
+        <w:t>-</w:t>
+      </w:r>
+    </w:p>
+    <w:p>
+      <w:pPr>
+        <w:pStyle w:val="ListParagraph"/>
+      </w:pPr>
+      <w:r>
+        <w:t xml:space="preserve">Year int </w:t>
+      </w:r>
+      <w:proofErr w:type="spellStart"/>
+      <w:r>
+        <w:t>fk</w:t>
+      </w:r>
+      <w:proofErr w:type="spellEnd"/>
+      <w:r>
+        <w:t xml:space="preserve"> - </w:t>
+      </w:r>
+      <w:proofErr w:type="spellStart"/>
+      <w:r>
+        <w:t>US_Natural_Gas_Exports_Imports.Year</w:t>
+      </w:r>
+      <w:proofErr w:type="spellEnd"/>
+    </w:p>
+    <w:p>
+      <w:pPr>
+        <w:pStyle w:val="ListParagraph"/>
+      </w:pPr>
+      <w:r>
+        <w:t xml:space="preserve">Month int </w:t>
+      </w:r>
+      <w:proofErr w:type="spellStart"/>
+      <w:r>
+        <w:t>fk</w:t>
+      </w:r>
+      <w:proofErr w:type="spellEnd"/>
+      <w:r>
+        <w:t xml:space="preserve"> - </w:t>
+      </w:r>
+      <w:proofErr w:type="spellStart"/>
+      <w:r>
+        <w:t>US_Natural_Gas_Exports_Imports.Month</w:t>
+      </w:r>
+      <w:proofErr w:type="spellEnd"/>
+    </w:p>
+    <w:p>
+      <w:pPr>
+        <w:pStyle w:val="ListParagraph"/>
+      </w:pPr>
+      <w:proofErr w:type="spellStart"/>
+      <w:r>
+        <w:t>Volume_Mmcf</w:t>
+      </w:r>
+      <w:proofErr w:type="spellEnd"/>
+    </w:p>
+    <w:p/>
+    <w:p>
+      <w:r>
+        <w:drawing>
+          <wp:inline distT="0" distB="0" distL="0" distR="0" wp14:anchorId="4A09CFEF" wp14:editId="68FBBA18">
+            <wp:extent cx="5943600" cy="2934970"/>
+            <wp:effectExtent l="0" t="0" r="0" b="0"/>
+            <wp:docPr id="5" name="Picture 5"/>
+            <wp:cNvGraphicFramePr>
+              <a:graphicFrameLocks xmlns:a="http://schemas.openxmlformats.org/drawingml/2006/main" noChangeAspect="1"/>
+            </wp:cNvGraphicFramePr>
+            <a:graphic xmlns:a="http://schemas.openxmlformats.org/drawingml/2006/main">
+              <a:graphicData uri="http://schemas.openxmlformats.org/drawingml/2006/picture">
+                <pic:pic xmlns:pic="http://schemas.openxmlformats.org/drawingml/2006/picture">
+                  <pic:nvPicPr>
+                    <pic:cNvPr id="1" name=""/>
+                    <pic:cNvPicPr/>
+                  </pic:nvPicPr>
+                  <pic:blipFill>
+                    <a:blip r:embed="rId11"/>
+                    <a:stretch>
+                      <a:fillRect/>
+                    </a:stretch>
+                  </pic:blipFill>
+                  <pic:spPr>
+                    <a:xfrm>
+                      <a:off x="0" y="0"/>
+                      <a:ext cx="5943600" cy="2934970"/>
+                    </a:xfrm>
+                    <a:prstGeom prst="rect">
+                      <a:avLst/>
+                    </a:prstGeom>
+                  </pic:spPr>
+                </pic:pic>
+              </a:graphicData>
+            </a:graphic>
+          </wp:inline>
+        </w:drawing>
+      </w:r>
     </w:p>
     <w:sectPr>
       <w:pgSz w:w="12240" w:h="15840"/>

</xml_diff>